<commit_message>
added in some comments to explain the code.
</commit_message>
<xml_diff>
--- a/Assets/Phys1521-Project-Report.docx
+++ b/Assets/Phys1521-Project-Report.docx
@@ -2174,6 +2174,32 @@
         <w:t>Quaternions</w:t>
       </w:r>
       <w:bookmarkEnd w:id="5"/>
+    </w:p>
+    <w:p>
+      <w:pPr>
+        <w:rPr>
+          <w:lang w:val="en-US"/>
+        </w:rPr>
+      </w:pPr>
+      <w:r>
+        <w:rPr>
+          <w:lang w:val="en-US"/>
+        </w:rPr>
+        <w:t>Quaternions were discovered by Sir William Rowan Hamilton on the 16 October 1843.</w:t>
+      </w:r>
+    </w:p>
+    <w:p>
+      <w:pPr>
+        <w:rPr>
+          <w:lang w:val="en-US"/>
+        </w:rPr>
+      </w:pPr>
+      <w:r>
+        <w:rPr>
+          <w:lang w:val="en-US"/>
+        </w:rPr>
+        <w:t>To understand quaternions, we should begin with Complex Numbers (Expand on this.)</w:t>
+      </w:r>
     </w:p>
     <w:p>
       <w:pPr>

</xml_diff>

<commit_message>
Added the introduction and a figure to the report.
</commit_message>
<xml_diff>
--- a/Assets/Phys1521-Project-Report.docx
+++ b/Assets/Phys1521-Project-Report.docx
@@ -1479,29 +1479,47 @@
         <w:t>Table of Figures</w:t>
       </w:r>
       <w:bookmarkEnd w:id="1"/>
-    </w:p>
-    <w:p>
-      <w:pPr>
-        <w:rPr>
-          <w:lang w:val="en-US"/>
-        </w:rPr>
-      </w:pPr>
-    </w:p>
-    <w:p>
-      <w:pPr>
+      <w:r>
+        <w:rPr>
+          <w:sz w:val="48"/>
+          <w:szCs w:val="48"/>
+          <w:lang w:val="en-US"/>
+        </w:rPr>
+        <w:t>(redo these later)</w:t>
+      </w:r>
+    </w:p>
+    <w:p>
+      <w:pPr>
+        <w:rPr>
+          <w:lang w:val="en-US"/>
+        </w:rPr>
+      </w:pPr>
+    </w:p>
+    <w:p>
+      <w:pPr>
+        <w:pStyle w:val="TableofFigures"/>
+        <w:tabs>
+          <w:tab w:val="right" w:leader="dot" w:pos="9350"/>
+        </w:tabs>
+        <w:rPr>
+          <w:noProof/>
+        </w:rPr>
+      </w:pPr>
+      <w:r>
         <w:rPr>
           <w:sz w:val="36"/>
           <w:szCs w:val="36"/>
           <w:lang w:val="en-US"/>
         </w:rPr>
-      </w:pPr>
+        <w:fldChar w:fldCharType="begin"/>
+      </w:r>
       <w:r>
         <w:rPr>
           <w:sz w:val="36"/>
           <w:szCs w:val="36"/>
           <w:lang w:val="en-US"/>
         </w:rPr>
-        <w:fldChar w:fldCharType="begin"/>
+        <w:instrText xml:space="preserve"> TOC \h \z \c "Figure" </w:instrText>
       </w:r>
       <w:r>
         <w:rPr>
@@ -1509,35 +1527,91 @@
           <w:szCs w:val="36"/>
           <w:lang w:val="en-US"/>
         </w:rPr>
-        <w:instrText xml:space="preserve"> TOC \c "Figure" </w:instrText>
-      </w:r>
-      <w:r>
+        <w:fldChar w:fldCharType="separate"/>
+      </w:r>
+      <w:hyperlink w:anchor="_Toc100496925" w:history="1">
+        <w:r>
+          <w:rPr>
+            <w:rStyle w:val="Hyperlink"/>
+            <w:noProof/>
+          </w:rPr>
+          <w:t>Figure 1: The Complex Plane</w:t>
+        </w:r>
+        <w:r>
+          <w:rPr>
+            <w:noProof/>
+            <w:webHidden/>
+          </w:rPr>
+          <w:tab/>
+        </w:r>
+        <w:r>
+          <w:rPr>
+            <w:noProof/>
+            <w:webHidden/>
+          </w:rPr>
+          <w:fldChar w:fldCharType="begin"/>
+        </w:r>
+        <w:r>
+          <w:rPr>
+            <w:noProof/>
+            <w:webHidden/>
+          </w:rPr>
+          <w:instrText xml:space="preserve"> PAGEREF _Toc100496925 \h </w:instrText>
+        </w:r>
+        <w:r>
+          <w:rPr>
+            <w:noProof/>
+            <w:webHidden/>
+          </w:rPr>
+        </w:r>
+        <w:r>
+          <w:rPr>
+            <w:noProof/>
+            <w:webHidden/>
+          </w:rPr>
+          <w:fldChar w:fldCharType="separate"/>
+        </w:r>
+        <w:r>
+          <w:rPr>
+            <w:noProof/>
+            <w:webHidden/>
+          </w:rPr>
+          <w:t>6</w:t>
+        </w:r>
+        <w:r>
+          <w:rPr>
+            <w:noProof/>
+            <w:webHidden/>
+          </w:rPr>
+          <w:fldChar w:fldCharType="end"/>
+        </w:r>
+      </w:hyperlink>
+    </w:p>
+    <w:p>
+      <w:pPr>
         <w:rPr>
           <w:sz w:val="36"/>
           <w:szCs w:val="36"/>
           <w:lang w:val="en-US"/>
         </w:rPr>
-        <w:fldChar w:fldCharType="separate"/>
-      </w:r>
-      <w:r>
-        <w:rPr>
-          <w:b/>
-          <w:bCs/>
-          <w:noProof/>
+      </w:pPr>
+      <w:r>
+        <w:rPr>
           <w:sz w:val="36"/>
           <w:szCs w:val="36"/>
           <w:lang w:val="en-US"/>
         </w:rPr>
-        <w:t>No table of figures entries found.</w:t>
-      </w:r>
-      <w:r>
+        <w:fldChar w:fldCharType="end"/>
+      </w:r>
+    </w:p>
+    <w:p>
+      <w:pPr>
         <w:rPr>
           <w:sz w:val="36"/>
           <w:szCs w:val="36"/>
           <w:lang w:val="en-US"/>
         </w:rPr>
-        <w:fldChar w:fldCharType="end"/>
-      </w:r>
+      </w:pPr>
     </w:p>
     <w:p>
       <w:pPr>
@@ -1676,20 +1750,658 @@
     </w:p>
     <w:p>
       <w:pPr>
+        <w:pStyle w:val="Heading1"/>
+        <w:rPr>
+          <w:sz w:val="48"/>
+          <w:szCs w:val="48"/>
+          <w:lang w:val="en-US"/>
+        </w:rPr>
+      </w:pPr>
+      <w:bookmarkStart w:id="2" w:name="_Toc100403944"/>
+      <w:r>
+        <w:rPr>
+          <w:sz w:val="48"/>
+          <w:szCs w:val="48"/>
+          <w:lang w:val="en-US"/>
+        </w:rPr>
+        <w:lastRenderedPageBreak/>
+        <w:t>Introduction</w:t>
+      </w:r>
+      <w:bookmarkEnd w:id="2"/>
+    </w:p>
+    <w:p>
+      <w:pPr>
+        <w:rPr>
+          <w:color w:val="FF0000"/>
+          <w:lang w:val="en-US"/>
+        </w:rPr>
+      </w:pPr>
+    </w:p>
+    <w:p>
+      <w:pPr>
+        <w:rPr>
+          <w:sz w:val="32"/>
+          <w:szCs w:val="32"/>
+          <w:lang w:val="en-US"/>
+        </w:rPr>
+      </w:pPr>
+      <w:r>
+        <w:rPr>
+          <w:sz w:val="32"/>
+          <w:szCs w:val="32"/>
+          <w:lang w:val="en-US"/>
+        </w:rPr>
+        <w:t>Our idea is to create a spherical cannon. We can assume this cannon can freely rotate and we are not concerned with how it floats. For all we know it could be some futuristic technology. In order to actually get the cannon to work, we need to address a few of the components</w:t>
+      </w:r>
+      <w:r>
+        <w:rPr>
+          <w:sz w:val="32"/>
+          <w:szCs w:val="32"/>
+          <w:lang w:val="en-US"/>
+        </w:rPr>
+        <w:t xml:space="preserve"> of its functionality.</w:t>
+      </w:r>
+      <w:r>
+        <w:rPr>
+          <w:sz w:val="32"/>
+          <w:szCs w:val="32"/>
+          <w:lang w:val="en-US"/>
+        </w:rPr>
+        <w:t xml:space="preserve"> First we need to get the position of our next target. Next we need to determine the required velocity to move the projectile through the air. We can apply an impulse force with these values later on.</w:t>
+      </w:r>
+    </w:p>
+    <w:p>
+      <w:pPr>
+        <w:rPr>
+          <w:sz w:val="32"/>
+          <w:szCs w:val="32"/>
+          <w:lang w:val="en-US"/>
+        </w:rPr>
+      </w:pPr>
+      <w:r>
+        <w:rPr>
+          <w:sz w:val="32"/>
+          <w:szCs w:val="32"/>
+          <w:lang w:val="en-US"/>
+        </w:rPr>
+        <w:t xml:space="preserve"> </w:t>
+      </w:r>
+      <w:r>
+        <w:rPr>
+          <w:sz w:val="32"/>
+          <w:szCs w:val="32"/>
+          <w:lang w:val="en-US"/>
+        </w:rPr>
+        <w:t>The first problem we must address is the problem of Gimbal Lock. This occers when one of the axes become aligned with another axis, locking them into the same rotation. We do not want to have to worry about getting our axes unstuck from this state, so we will need an alternative method of rotation which avoids this issue. I have opted to use Quaternions a</w:t>
+      </w:r>
+      <w:r>
+        <w:rPr>
+          <w:sz w:val="32"/>
+          <w:szCs w:val="32"/>
+          <w:lang w:val="en-US"/>
+        </w:rPr>
+        <w:t xml:space="preserve"> they are computationally faster to use than Matrices.</w:t>
+      </w:r>
+    </w:p>
+    <w:p>
+      <w:pPr>
+        <w:rPr>
+          <w:sz w:val="32"/>
+          <w:szCs w:val="32"/>
+          <w:lang w:val="en-US"/>
+        </w:rPr>
+      </w:pPr>
+      <w:r>
+        <w:rPr>
+          <w:sz w:val="32"/>
+          <w:szCs w:val="32"/>
+          <w:lang w:val="en-US"/>
+        </w:rPr>
+        <w:t>To be clear, quaternions are not an easily understood concept. In fact, despite the similarities with the complex number system, Quaternions too are an exclusing number system. We can think of Complex numbers as 2D numbers, and can describe 2D rotations using complex numbers. Quaternions extend upon the Complex number system by incorporating complex planes into itself. A quaternion can be thought of as a 4D number which performs 4D rotations.</w:t>
+      </w:r>
+    </w:p>
+    <w:p>
+      <w:pPr>
+        <w:rPr>
+          <w:sz w:val="32"/>
+          <w:szCs w:val="32"/>
+          <w:lang w:val="en-US"/>
+        </w:rPr>
+      </w:pPr>
+      <w:r>
+        <w:rPr>
+          <w:sz w:val="32"/>
+          <w:szCs w:val="32"/>
+          <w:lang w:val="en-US"/>
+        </w:rPr>
+        <w:t>For our cannon, first we calculate the necessary velocities to ensure the projectile hits its target. X and Z axes form the ground plane in 3D, and these axes are where the projectile exhibits uniform motion. The Y axis is where gravity acts on our projectile, and since gravity is a force, we have accelerated motion on this axis.</w:t>
+      </w:r>
+    </w:p>
+    <w:p>
+      <w:pPr>
+        <w:pStyle w:val="Heading1"/>
+        <w:rPr>
+          <w:sz w:val="48"/>
+          <w:szCs w:val="48"/>
+          <w:lang w:val="en-US"/>
+        </w:rPr>
+      </w:pPr>
+      <w:bookmarkStart w:id="3" w:name="_Toc100403945"/>
+      <w:r>
+        <w:rPr>
+          <w:sz w:val="48"/>
+          <w:szCs w:val="48"/>
+          <w:lang w:val="en-US"/>
+        </w:rPr>
+        <w:lastRenderedPageBreak/>
+        <w:t>Rotations in 3 Dimensions</w:t>
+      </w:r>
+      <w:bookmarkEnd w:id="3"/>
+    </w:p>
+    <w:p>
+      <w:pPr>
+        <w:rPr>
+          <w:lang w:val="en-US"/>
+        </w:rPr>
+      </w:pPr>
+      <w:r>
+        <w:rPr>
+          <w:lang w:val="en-US"/>
+        </w:rPr>
+        <w:t>*</w:t>
+      </w:r>
+      <w:r>
+        <w:rPr>
+          <w:color w:val="FF0000"/>
+          <w:lang w:val="en-US"/>
+        </w:rPr>
+        <w:t>NOTE</w:t>
+      </w:r>
+      <w:r>
+        <w:rPr>
+          <w:lang w:val="en-US"/>
+        </w:rPr>
+        <w:t xml:space="preserve">* - </w:t>
+      </w:r>
+      <w:r>
+        <w:rPr>
+          <w:color w:val="FF0000"/>
+          <w:lang w:val="en-US"/>
+        </w:rPr>
+        <w:t>Minimum of two sections outlining the details of the topic chosen. The sections must include cited research</w:t>
+      </w:r>
+      <w:r>
+        <w:rPr>
+          <w:color w:val="FF0000"/>
+          <w:lang w:val="en-US"/>
+        </w:rPr>
+        <w:t xml:space="preserve"> </w:t>
+      </w:r>
+      <w:r>
+        <w:rPr>
+          <w:lang w:val="en-US"/>
+        </w:rPr>
+        <w:t>*</w:t>
+      </w:r>
+      <w:r>
+        <w:rPr>
+          <w:color w:val="FF0000"/>
+          <w:lang w:val="en-US"/>
+        </w:rPr>
+        <w:t>NOTE</w:t>
+      </w:r>
+      <w:r>
+        <w:rPr>
+          <w:lang w:val="en-US"/>
+        </w:rPr>
+        <w:t>*</w:t>
+      </w:r>
+    </w:p>
+    <w:p>
+      <w:pPr>
+        <w:rPr>
+          <w:lang w:val="en-US"/>
+        </w:rPr>
+      </w:pPr>
+    </w:p>
+    <w:p>
+      <w:pPr>
+        <w:pStyle w:val="Heading2"/>
+        <w:rPr>
+          <w:sz w:val="40"/>
+          <w:szCs w:val="40"/>
+          <w:lang w:val="en-US"/>
+        </w:rPr>
+      </w:pPr>
+      <w:bookmarkStart w:id="4" w:name="_Toc100403946"/>
+      <w:r>
+        <w:rPr>
+          <w:sz w:val="40"/>
+          <w:szCs w:val="40"/>
+          <w:lang w:val="en-US"/>
+        </w:rPr>
+        <w:t>Euler Angles and Gimbal Lock</w:t>
+      </w:r>
+      <w:bookmarkEnd w:id="4"/>
+    </w:p>
+    <w:p>
+      <w:pPr>
+        <w:rPr>
+          <w:lang w:val="en-US"/>
+        </w:rPr>
+      </w:pPr>
+    </w:p>
+    <w:p>
+      <w:pPr>
+        <w:rPr>
+          <w:lang w:val="en-US"/>
+        </w:rPr>
+      </w:pPr>
+      <w:r>
+        <w:rPr>
+          <w:lang w:val="en-US"/>
+        </w:rPr>
+        <w:t>*</w:t>
+      </w:r>
+      <w:r>
+        <w:rPr>
+          <w:color w:val="FF0000"/>
+          <w:lang w:val="en-US"/>
+        </w:rPr>
+        <w:t>NOTE</w:t>
+      </w:r>
+      <w:r>
+        <w:rPr>
+          <w:lang w:val="en-US"/>
+        </w:rPr>
+        <w:t xml:space="preserve">* - </w:t>
+      </w:r>
+      <w:r>
+        <w:rPr>
+          <w:color w:val="FF0000"/>
+          <w:lang w:val="en-US"/>
+        </w:rPr>
+        <w:t>Minimum of two fully explained examples showing detailed steps from initial values to final answer</w:t>
+      </w:r>
+      <w:r>
+        <w:rPr>
+          <w:color w:val="FF0000"/>
+          <w:lang w:val="en-US"/>
+        </w:rPr>
+        <w:t xml:space="preserve"> </w:t>
+      </w:r>
+      <w:r>
+        <w:rPr>
+          <w:lang w:val="en-US"/>
+        </w:rPr>
+        <w:t>*</w:t>
+      </w:r>
+      <w:r>
+        <w:rPr>
+          <w:color w:val="FF0000"/>
+          <w:lang w:val="en-US"/>
+        </w:rPr>
+        <w:t>NOTE</w:t>
+      </w:r>
+      <w:r>
+        <w:rPr>
+          <w:lang w:val="en-US"/>
+        </w:rPr>
+        <w:t>*</w:t>
+      </w:r>
+    </w:p>
+    <w:p>
+      <w:pPr>
+        <w:rPr>
+          <w:lang w:val="en-US"/>
+        </w:rPr>
+      </w:pPr>
+    </w:p>
+    <w:p>
+      <w:pPr>
+        <w:rPr>
+          <w:lang w:val="en-US"/>
+        </w:rPr>
+      </w:pPr>
+    </w:p>
+    <w:p>
+      <w:pPr>
+        <w:pStyle w:val="Heading2"/>
+        <w:rPr>
+          <w:sz w:val="40"/>
+          <w:szCs w:val="40"/>
+          <w:lang w:val="en-US"/>
+        </w:rPr>
+      </w:pPr>
+      <w:bookmarkStart w:id="5" w:name="_Toc100403947"/>
+      <w:r>
+        <w:rPr>
+          <w:sz w:val="40"/>
+          <w:szCs w:val="40"/>
+          <w:lang w:val="en-US"/>
+        </w:rPr>
+        <w:t>Quaternions</w:t>
+      </w:r>
+      <w:bookmarkEnd w:id="5"/>
+    </w:p>
+    <w:p>
+      <w:pPr>
+        <w:rPr>
+          <w:lang w:val="en-US"/>
+        </w:rPr>
+      </w:pPr>
+      <w:r>
+        <w:rPr>
+          <w:lang w:val="en-US"/>
+        </w:rPr>
+        <w:t>Quaternions were discovered by Sir William Rowan Hamilton on the 16 October 1843.</w:t>
+      </w:r>
+    </w:p>
+    <w:p>
+      <w:pPr>
+        <w:rPr>
+          <w:lang w:val="en-US"/>
+        </w:rPr>
+      </w:pPr>
+      <w:r>
+        <w:rPr>
+          <w:lang w:val="en-US"/>
+        </w:rPr>
+        <w:t>To understand quaternions, we should begin with Complex Numbers (Expand on this.)</w:t>
+      </w:r>
+    </w:p>
+    <w:p>
+      <w:pPr>
+        <w:pStyle w:val="Heading3"/>
         <w:rPr>
           <w:sz w:val="36"/>
           <w:szCs w:val="36"/>
           <w:lang w:val="en-US"/>
         </w:rPr>
       </w:pPr>
-    </w:p>
-    <w:p>
-      <w:pPr>
+      <w:r>
         <w:rPr>
           <w:sz w:val="36"/>
           <w:szCs w:val="36"/>
           <w:lang w:val="en-US"/>
         </w:rPr>
+        <w:t>Complex Numbers and the Complex Plane</w:t>
+      </w:r>
+    </w:p>
+    <w:p>
+      <w:pPr>
+        <w:rPr>
+          <w:lang w:val="en-US"/>
+        </w:rPr>
+      </w:pPr>
+    </w:p>
+    <w:p>
+      <w:pPr>
+        <w:rPr>
+          <w:lang w:val="en-US"/>
+        </w:rPr>
+      </w:pPr>
+      <w:r>
+        <w:rPr>
+          <w:noProof/>
+          <w:lang w:val="en-US"/>
+        </w:rPr>
+        <w:lastRenderedPageBreak/>
+        <w:drawing>
+          <wp:inline distT="0" distB="0" distL="0" distR="0" wp14:anchorId="5BAF1436" wp14:editId="302BA63A">
+            <wp:extent cx="5935345" cy="5935345"/>
+            <wp:effectExtent l="0" t="0" r="8255" b="8255"/>
+            <wp:docPr id="1" name="Picture 1"/>
+            <wp:cNvGraphicFramePr>
+              <a:graphicFrameLocks xmlns:a="http://schemas.openxmlformats.org/drawingml/2006/main" noChangeAspect="1"/>
+            </wp:cNvGraphicFramePr>
+            <a:graphic xmlns:a="http://schemas.openxmlformats.org/drawingml/2006/main">
+              <a:graphicData uri="http://schemas.openxmlformats.org/drawingml/2006/picture">
+                <pic:pic xmlns:pic="http://schemas.openxmlformats.org/drawingml/2006/picture">
+                  <pic:nvPicPr>
+                    <pic:cNvPr id="0" name="Picture 1"/>
+                    <pic:cNvPicPr>
+                      <a:picLocks noChangeAspect="1" noChangeArrowheads="1"/>
+                    </pic:cNvPicPr>
+                  </pic:nvPicPr>
+                  <pic:blipFill>
+                    <a:blip r:embed="rId7">
+                      <a:extLst>
+                        <a:ext uri="{28A0092B-C50C-407E-A947-70E740481C1C}">
+                          <a14:useLocalDpi xmlns:a14="http://schemas.microsoft.com/office/drawing/2010/main" val="0"/>
+                        </a:ext>
+                      </a:extLst>
+                    </a:blip>
+                    <a:srcRect/>
+                    <a:stretch>
+                      <a:fillRect/>
+                    </a:stretch>
+                  </pic:blipFill>
+                  <pic:spPr bwMode="auto">
+                    <a:xfrm>
+                      <a:off x="0" y="0"/>
+                      <a:ext cx="5935345" cy="5935345"/>
+                    </a:xfrm>
+                    <a:prstGeom prst="rect">
+                      <a:avLst/>
+                    </a:prstGeom>
+                    <a:noFill/>
+                    <a:ln>
+                      <a:noFill/>
+                    </a:ln>
+                  </pic:spPr>
+                </pic:pic>
+              </a:graphicData>
+            </a:graphic>
+          </wp:inline>
+        </w:drawing>
+      </w:r>
+    </w:p>
+    <w:p>
+      <w:pPr>
+        <w:pStyle w:val="Caption"/>
+        <w:rPr>
+          <w:sz w:val="28"/>
+          <w:szCs w:val="28"/>
+          <w:lang w:val="en-US"/>
+        </w:rPr>
+      </w:pPr>
+      <w:bookmarkStart w:id="6" w:name="_Toc100496925"/>
+      <w:r>
+        <w:rPr>
+          <w:sz w:val="28"/>
+          <w:szCs w:val="28"/>
+        </w:rPr>
+        <w:t xml:space="preserve">Figure </w:t>
+      </w:r>
+      <w:r>
+        <w:rPr>
+          <w:sz w:val="28"/>
+          <w:szCs w:val="28"/>
+        </w:rPr>
+        <w:fldChar w:fldCharType="begin"/>
+      </w:r>
+      <w:r>
+        <w:rPr>
+          <w:sz w:val="28"/>
+          <w:szCs w:val="28"/>
+        </w:rPr>
+        <w:instrText xml:space="preserve"> SEQ Figure \* ARABIC </w:instrText>
+      </w:r>
+      <w:r>
+        <w:rPr>
+          <w:sz w:val="28"/>
+          <w:szCs w:val="28"/>
+        </w:rPr>
+        <w:fldChar w:fldCharType="separate"/>
+      </w:r>
+      <w:r>
+        <w:rPr>
+          <w:noProof/>
+          <w:sz w:val="28"/>
+          <w:szCs w:val="28"/>
+        </w:rPr>
+        <w:t>1</w:t>
+      </w:r>
+      <w:r>
+        <w:rPr>
+          <w:sz w:val="28"/>
+          <w:szCs w:val="28"/>
+        </w:rPr>
+        <w:fldChar w:fldCharType="end"/>
+      </w:r>
+      <w:r>
+        <w:rPr>
+          <w:sz w:val="28"/>
+          <w:szCs w:val="28"/>
+        </w:rPr>
+        <w:t>: The Complex Plane</w:t>
+      </w:r>
+      <w:bookmarkEnd w:id="6"/>
+    </w:p>
+    <w:p>
+      <w:pPr>
+        <w:pStyle w:val="Heading3"/>
+        <w:rPr>
+          <w:sz w:val="36"/>
+          <w:szCs w:val="36"/>
+          <w:lang w:val="en-US"/>
+        </w:rPr>
+      </w:pPr>
+      <w:r>
+        <w:rPr>
+          <w:sz w:val="36"/>
+          <w:szCs w:val="36"/>
+          <w:lang w:val="en-US"/>
+        </w:rPr>
+        <w:t>Quaternions</w:t>
+      </w:r>
+      <w:r>
+        <w:rPr>
+          <w:sz w:val="36"/>
+          <w:szCs w:val="36"/>
+          <w:lang w:val="en-US"/>
+        </w:rPr>
+        <w:t xml:space="preserve"> are 4D numbers</w:t>
+      </w:r>
+    </w:p>
+    <w:p>
+      <w:pPr>
+        <w:rPr>
+          <w:lang w:val="en-US"/>
+        </w:rPr>
+      </w:pPr>
+    </w:p>
+    <w:p>
+      <w:pPr>
+        <w:rPr>
+          <w:lang w:val="en-US"/>
+        </w:rPr>
+      </w:pPr>
+    </w:p>
+    <w:p>
+      <w:pPr>
+        <w:rPr>
+          <w:lang w:val="en-US"/>
+        </w:rPr>
+      </w:pPr>
+    </w:p>
+    <w:p>
+      <w:pPr>
+        <w:rPr>
+          <w:lang w:val="en-US"/>
+        </w:rPr>
+      </w:pPr>
+    </w:p>
+    <w:p>
+      <w:pPr>
+        <w:rPr>
+          <w:lang w:val="en-US"/>
+        </w:rPr>
+      </w:pPr>
+    </w:p>
+    <w:p>
+      <w:pPr>
+        <w:rPr>
+          <w:lang w:val="en-US"/>
+        </w:rPr>
+      </w:pPr>
+    </w:p>
+    <w:p>
+      <w:pPr>
+        <w:rPr>
+          <w:lang w:val="en-US"/>
+        </w:rPr>
+      </w:pPr>
+    </w:p>
+    <w:p>
+      <w:pPr>
+        <w:rPr>
+          <w:lang w:val="en-US"/>
+        </w:rPr>
+      </w:pPr>
+    </w:p>
+    <w:p>
+      <w:pPr>
+        <w:rPr>
+          <w:lang w:val="en-US"/>
+        </w:rPr>
+      </w:pPr>
+    </w:p>
+    <w:p>
+      <w:pPr>
+        <w:rPr>
+          <w:lang w:val="en-US"/>
+        </w:rPr>
+      </w:pPr>
+    </w:p>
+    <w:p>
+      <w:pPr>
+        <w:rPr>
+          <w:lang w:val="en-US"/>
+        </w:rPr>
+      </w:pPr>
+    </w:p>
+    <w:p>
+      <w:pPr>
+        <w:rPr>
+          <w:lang w:val="en-US"/>
+        </w:rPr>
+      </w:pPr>
+    </w:p>
+    <w:p>
+      <w:pPr>
+        <w:rPr>
+          <w:lang w:val="en-US"/>
+        </w:rPr>
+      </w:pPr>
+    </w:p>
+    <w:p>
+      <w:pPr>
+        <w:rPr>
+          <w:lang w:val="en-US"/>
+        </w:rPr>
+      </w:pPr>
+    </w:p>
+    <w:p>
+      <w:pPr>
+        <w:rPr>
+          <w:lang w:val="en-US"/>
+        </w:rPr>
+      </w:pPr>
+    </w:p>
+    <w:p>
+      <w:pPr>
+        <w:rPr>
+          <w:lang w:val="en-US"/>
+        </w:rPr>
+      </w:pPr>
+    </w:p>
+    <w:p>
+      <w:pPr>
+        <w:rPr>
+          <w:lang w:val="en-US"/>
+        </w:rPr>
       </w:pPr>
     </w:p>
     <w:p>
@@ -1701,293 +2413,32 @@
           <w:lang w:val="en-US"/>
         </w:rPr>
       </w:pPr>
-      <w:bookmarkStart w:id="2" w:name="_Toc100403944"/>
+      <w:bookmarkStart w:id="7" w:name="_Toc100403948"/>
       <w:r>
         <w:rPr>
           <w:sz w:val="48"/>
           <w:szCs w:val="48"/>
           <w:lang w:val="en-US"/>
         </w:rPr>
-        <w:lastRenderedPageBreak/>
-        <w:t>Introduction</w:t>
-      </w:r>
-      <w:bookmarkEnd w:id="2"/>
-    </w:p>
-    <w:p>
-      <w:pPr>
-        <w:rPr>
-          <w:lang w:val="en-US"/>
-        </w:rPr>
-      </w:pPr>
-    </w:p>
-    <w:p>
-      <w:pPr>
-        <w:rPr>
-          <w:lang w:val="en-US"/>
-        </w:rPr>
-      </w:pPr>
-      <w:r>
-        <w:rPr>
-          <w:lang w:val="en-US"/>
-        </w:rPr>
-        <w:t>*</w:t>
-      </w:r>
-      <w:r>
-        <w:rPr>
-          <w:color w:val="FF0000"/>
-          <w:lang w:val="en-US"/>
-        </w:rPr>
-        <w:t>NOTE</w:t>
-      </w:r>
-      <w:r>
-        <w:rPr>
-          <w:lang w:val="en-US"/>
-        </w:rPr>
-        <w:t xml:space="preserve">* - </w:t>
-      </w:r>
-      <w:r>
-        <w:rPr>
-          <w:color w:val="FF0000"/>
-          <w:lang w:val="en-US"/>
-        </w:rPr>
-        <w:t>Minimum of two, maximum of four, paragraphs outlining the topic. Include the rationale for why this topic was chosen and what the report covers</w:t>
-      </w:r>
-      <w:r>
-        <w:rPr>
-          <w:color w:val="FF0000"/>
-          <w:lang w:val="en-US"/>
-        </w:rPr>
-        <w:t xml:space="preserve"> </w:t>
-      </w:r>
-      <w:r>
-        <w:rPr>
-          <w:lang w:val="en-US"/>
-        </w:rPr>
-        <w:t>*</w:t>
-      </w:r>
-      <w:r>
-        <w:rPr>
-          <w:color w:val="FF0000"/>
-          <w:lang w:val="en-US"/>
-        </w:rPr>
-        <w:t>NOTE</w:t>
-      </w:r>
-      <w:r>
-        <w:rPr>
-          <w:lang w:val="en-US"/>
-        </w:rPr>
-        <w:t>*</w:t>
-      </w:r>
-    </w:p>
-    <w:p>
-      <w:pPr>
-        <w:rPr>
-          <w:color w:val="FF0000"/>
-          <w:lang w:val="en-US"/>
-        </w:rPr>
-      </w:pPr>
-    </w:p>
-    <w:p>
-      <w:pPr>
-        <w:rPr>
-          <w:lang w:val="en-US"/>
-        </w:rPr>
-      </w:pPr>
-    </w:p>
-    <w:p>
-      <w:pPr>
-        <w:rPr>
-          <w:lang w:val="en-US"/>
-        </w:rPr>
-      </w:pPr>
-    </w:p>
-    <w:p>
-      <w:pPr>
-        <w:rPr>
-          <w:lang w:val="en-US"/>
-        </w:rPr>
-      </w:pPr>
-    </w:p>
-    <w:p>
-      <w:pPr>
-        <w:rPr>
-          <w:lang w:val="en-US"/>
-        </w:rPr>
-      </w:pPr>
-    </w:p>
-    <w:p>
-      <w:pPr>
-        <w:rPr>
-          <w:lang w:val="en-US"/>
-        </w:rPr>
-      </w:pPr>
-    </w:p>
-    <w:p>
-      <w:pPr>
-        <w:rPr>
-          <w:lang w:val="en-US"/>
-        </w:rPr>
-      </w:pPr>
-    </w:p>
-    <w:p>
-      <w:pPr>
-        <w:rPr>
-          <w:lang w:val="en-US"/>
-        </w:rPr>
-      </w:pPr>
-    </w:p>
-    <w:p>
-      <w:pPr>
-        <w:rPr>
-          <w:lang w:val="en-US"/>
-        </w:rPr>
-      </w:pPr>
-    </w:p>
-    <w:p>
-      <w:pPr>
-        <w:rPr>
-          <w:lang w:val="en-US"/>
-        </w:rPr>
-      </w:pPr>
-    </w:p>
-    <w:p>
-      <w:pPr>
-        <w:rPr>
-          <w:lang w:val="en-US"/>
-        </w:rPr>
-      </w:pPr>
-    </w:p>
-    <w:p>
-      <w:pPr>
-        <w:rPr>
-          <w:lang w:val="en-US"/>
-        </w:rPr>
-      </w:pPr>
-    </w:p>
-    <w:p>
-      <w:pPr>
-        <w:rPr>
-          <w:lang w:val="en-US"/>
-        </w:rPr>
-      </w:pPr>
-    </w:p>
-    <w:p>
-      <w:pPr>
-        <w:rPr>
-          <w:lang w:val="en-US"/>
-        </w:rPr>
-      </w:pPr>
-    </w:p>
-    <w:p>
-      <w:pPr>
-        <w:rPr>
-          <w:lang w:val="en-US"/>
-        </w:rPr>
-      </w:pPr>
-    </w:p>
-    <w:p>
-      <w:pPr>
-        <w:rPr>
-          <w:lang w:val="en-US"/>
-        </w:rPr>
-      </w:pPr>
-    </w:p>
-    <w:p>
-      <w:pPr>
-        <w:rPr>
-          <w:lang w:val="en-US"/>
-        </w:rPr>
-      </w:pPr>
-    </w:p>
-    <w:p>
-      <w:pPr>
-        <w:rPr>
-          <w:lang w:val="en-US"/>
-        </w:rPr>
-      </w:pPr>
-    </w:p>
-    <w:p>
-      <w:pPr>
-        <w:rPr>
-          <w:lang w:val="en-US"/>
-        </w:rPr>
-      </w:pPr>
-    </w:p>
-    <w:p>
-      <w:pPr>
-        <w:rPr>
-          <w:lang w:val="en-US"/>
-        </w:rPr>
-      </w:pPr>
-    </w:p>
-    <w:p>
-      <w:pPr>
-        <w:rPr>
-          <w:lang w:val="en-US"/>
-        </w:rPr>
-      </w:pPr>
-    </w:p>
-    <w:p>
-      <w:pPr>
-        <w:rPr>
-          <w:lang w:val="en-US"/>
-        </w:rPr>
-      </w:pPr>
-    </w:p>
-    <w:p>
-      <w:pPr>
-        <w:rPr>
-          <w:lang w:val="en-US"/>
-        </w:rPr>
-      </w:pPr>
-    </w:p>
-    <w:p>
-      <w:pPr>
-        <w:rPr>
-          <w:lang w:val="en-US"/>
-        </w:rPr>
-      </w:pPr>
-    </w:p>
-    <w:p>
-      <w:pPr>
-        <w:rPr>
-          <w:lang w:val="en-US"/>
-        </w:rPr>
-      </w:pPr>
-    </w:p>
-    <w:p>
-      <w:pPr>
-        <w:rPr>
-          <w:lang w:val="en-US"/>
-        </w:rPr>
-      </w:pPr>
-    </w:p>
-    <w:p>
-      <w:pPr>
-        <w:rPr>
-          <w:lang w:val="en-US"/>
-        </w:rPr>
-      </w:pPr>
-    </w:p>
-    <w:p>
-      <w:pPr>
-        <w:pStyle w:val="Heading1"/>
+        <w:t>Projectile Motion i</w:t>
+      </w:r>
+      <w:r>
         <w:rPr>
           <w:sz w:val="48"/>
           <w:szCs w:val="48"/>
           <w:lang w:val="en-US"/>
         </w:rPr>
-      </w:pPr>
-      <w:bookmarkStart w:id="3" w:name="_Toc100403945"/>
+        <w:t>n</w:t>
+      </w:r>
       <w:r>
         <w:rPr>
           <w:sz w:val="48"/>
           <w:szCs w:val="48"/>
           <w:lang w:val="en-US"/>
         </w:rPr>
-        <w:t>Rotations in 3 Dimensions</w:t>
-      </w:r>
-      <w:bookmarkEnd w:id="3"/>
+        <w:t xml:space="preserve"> 3 Dimensions</w:t>
+      </w:r>
+      <w:bookmarkEnd w:id="7"/>
     </w:p>
     <w:p>
       <w:pPr>
@@ -2064,82 +2515,21 @@
           <w:lang w:val="en-US"/>
         </w:rPr>
       </w:pPr>
-      <w:bookmarkStart w:id="4" w:name="_Toc100403946"/>
       <w:r>
         <w:rPr>
           <w:sz w:val="40"/>
           <w:szCs w:val="40"/>
           <w:lang w:val="en-US"/>
         </w:rPr>
-        <w:t>Euler Angles and Gimbal Lock</w:t>
-      </w:r>
-      <w:bookmarkEnd w:id="4"/>
-    </w:p>
-    <w:p>
-      <w:pPr>
-        <w:rPr>
-          <w:lang w:val="en-US"/>
-        </w:rPr>
-      </w:pPr>
-    </w:p>
-    <w:p>
-      <w:pPr>
-        <w:rPr>
-          <w:lang w:val="en-US"/>
-        </w:rPr>
-      </w:pPr>
-      <w:r>
-        <w:rPr>
-          <w:lang w:val="en-US"/>
-        </w:rPr>
-        <w:t>*</w:t>
-      </w:r>
-      <w:r>
-        <w:rPr>
-          <w:color w:val="FF0000"/>
-          <w:lang w:val="en-US"/>
-        </w:rPr>
-        <w:t>NOTE</w:t>
-      </w:r>
-      <w:r>
-        <w:rPr>
-          <w:lang w:val="en-US"/>
-        </w:rPr>
-        <w:t xml:space="preserve">* - </w:t>
-      </w:r>
-      <w:r>
-        <w:rPr>
-          <w:color w:val="FF0000"/>
-          <w:lang w:val="en-US"/>
-        </w:rPr>
-        <w:t>Minimum of two fully explained examples showing detailed steps from initial values to final answer</w:t>
-      </w:r>
-      <w:r>
-        <w:rPr>
-          <w:color w:val="FF0000"/>
-          <w:lang w:val="en-US"/>
-        </w:rPr>
-        <w:t xml:space="preserve"> </w:t>
-      </w:r>
-      <w:r>
-        <w:rPr>
-          <w:lang w:val="en-US"/>
-        </w:rPr>
-        <w:t>*</w:t>
-      </w:r>
-      <w:r>
-        <w:rPr>
-          <w:color w:val="FF0000"/>
-          <w:lang w:val="en-US"/>
-        </w:rPr>
-        <w:t>NOTE</w:t>
-      </w:r>
-      <w:r>
-        <w:rPr>
-          <w:lang w:val="en-US"/>
-        </w:rPr>
-        <w:t>*</w:t>
-      </w:r>
+        <w:t>Linear Algebra</w:t>
+      </w:r>
+    </w:p>
+    <w:p>
+      <w:pPr>
+        <w:rPr>
+          <w:lang w:val="en-US"/>
+        </w:rPr>
+      </w:pPr>
     </w:p>
     <w:p>
       <w:pPr>
@@ -2164,986 +2554,604 @@
           <w:lang w:val="en-US"/>
         </w:rPr>
       </w:pPr>
-      <w:bookmarkStart w:id="5" w:name="_Toc100403947"/>
+      <w:bookmarkStart w:id="8" w:name="_Toc100403950"/>
       <w:r>
         <w:rPr>
           <w:sz w:val="40"/>
           <w:szCs w:val="40"/>
           <w:lang w:val="en-US"/>
         </w:rPr>
-        <w:t>Quaternions</w:t>
-      </w:r>
-      <w:bookmarkEnd w:id="5"/>
-    </w:p>
-    <w:p>
-      <w:pPr>
-        <w:rPr>
-          <w:lang w:val="en-US"/>
-        </w:rPr>
-      </w:pPr>
-      <w:r>
-        <w:rPr>
-          <w:lang w:val="en-US"/>
-        </w:rPr>
-        <w:t>Quaternions were discovered by Sir William Rowan Hamilton on the 16 October 1843.</w:t>
-      </w:r>
-    </w:p>
-    <w:p>
-      <w:pPr>
-        <w:rPr>
-          <w:lang w:val="en-US"/>
-        </w:rPr>
-      </w:pPr>
-      <w:r>
-        <w:rPr>
-          <w:lang w:val="en-US"/>
-        </w:rPr>
-        <w:t>To understand quaternions, we should begin with Complex Numbers (Expand on this.)</w:t>
-      </w:r>
-    </w:p>
-    <w:p>
-      <w:pPr>
-        <w:pStyle w:val="Heading3"/>
+        <w:t xml:space="preserve">Applying </w:t>
+      </w:r>
+      <w:r>
+        <w:rPr>
+          <w:sz w:val="40"/>
+          <w:szCs w:val="40"/>
+          <w:lang w:val="en-US"/>
+        </w:rPr>
+        <w:t>Linear Algebra</w:t>
+      </w:r>
+      <w:r>
+        <w:rPr>
+          <w:sz w:val="40"/>
+          <w:szCs w:val="40"/>
+          <w:lang w:val="en-US"/>
+        </w:rPr>
+        <w:t xml:space="preserve"> to </w:t>
+      </w:r>
+      <w:r>
+        <w:rPr>
+          <w:sz w:val="40"/>
+          <w:szCs w:val="40"/>
+          <w:lang w:val="en-US"/>
+        </w:rPr>
+        <w:t>3D scenarios</w:t>
+      </w:r>
+      <w:bookmarkEnd w:id="8"/>
+    </w:p>
+    <w:p>
+      <w:pPr>
+        <w:rPr>
+          <w:lang w:val="en-US"/>
+        </w:rPr>
+      </w:pPr>
+    </w:p>
+    <w:p>
+      <w:pPr>
+        <w:rPr>
+          <w:lang w:val="en-US"/>
+        </w:rPr>
+      </w:pPr>
+      <w:r>
+        <w:rPr>
+          <w:lang w:val="en-US"/>
+        </w:rPr>
+        <w:t>*</w:t>
+      </w:r>
+      <w:r>
+        <w:rPr>
+          <w:color w:val="FF0000"/>
+          <w:lang w:val="en-US"/>
+        </w:rPr>
+        <w:t>NOTE</w:t>
+      </w:r>
+      <w:r>
+        <w:rPr>
+          <w:lang w:val="en-US"/>
+        </w:rPr>
+        <w:t xml:space="preserve">* - </w:t>
+      </w:r>
+      <w:r>
+        <w:rPr>
+          <w:color w:val="FF0000"/>
+          <w:lang w:val="en-US"/>
+        </w:rPr>
+        <w:t>Minimum of two fully explained examples showing detailed steps from initial values to final answer</w:t>
+      </w:r>
+      <w:r>
+        <w:rPr>
+          <w:color w:val="FF0000"/>
+          <w:lang w:val="en-US"/>
+        </w:rPr>
+        <w:t xml:space="preserve"> </w:t>
+      </w:r>
+      <w:r>
+        <w:rPr>
+          <w:lang w:val="en-US"/>
+        </w:rPr>
+        <w:t>*</w:t>
+      </w:r>
+      <w:r>
+        <w:rPr>
+          <w:color w:val="FF0000"/>
+          <w:lang w:val="en-US"/>
+        </w:rPr>
+        <w:t>NOTE</w:t>
+      </w:r>
+      <w:r>
+        <w:rPr>
+          <w:lang w:val="en-US"/>
+        </w:rPr>
+        <w:t>*</w:t>
+      </w:r>
+    </w:p>
+    <w:p>
+      <w:pPr>
+        <w:rPr>
+          <w:lang w:val="en-US"/>
+        </w:rPr>
+      </w:pPr>
+    </w:p>
+    <w:p>
+      <w:pPr>
+        <w:rPr>
+          <w:lang w:val="en-US"/>
+        </w:rPr>
+      </w:pPr>
+    </w:p>
+    <w:p>
+      <w:pPr>
+        <w:rPr>
+          <w:lang w:val="en-US"/>
+        </w:rPr>
+      </w:pPr>
+    </w:p>
+    <w:p>
+      <w:pPr>
+        <w:rPr>
+          <w:lang w:val="en-US"/>
+        </w:rPr>
+      </w:pPr>
+    </w:p>
+    <w:p>
+      <w:pPr>
+        <w:rPr>
+          <w:lang w:val="en-US"/>
+        </w:rPr>
+      </w:pPr>
+    </w:p>
+    <w:p>
+      <w:pPr>
+        <w:rPr>
+          <w:lang w:val="en-US"/>
+        </w:rPr>
+      </w:pPr>
+    </w:p>
+    <w:p>
+      <w:pPr>
+        <w:rPr>
+          <w:lang w:val="en-US"/>
+        </w:rPr>
+      </w:pPr>
+    </w:p>
+    <w:p>
+      <w:pPr>
+        <w:rPr>
+          <w:lang w:val="en-US"/>
+        </w:rPr>
+      </w:pPr>
+    </w:p>
+    <w:p>
+      <w:pPr>
+        <w:rPr>
+          <w:lang w:val="en-US"/>
+        </w:rPr>
+      </w:pPr>
+    </w:p>
+    <w:p>
+      <w:pPr>
+        <w:rPr>
+          <w:lang w:val="en-US"/>
+        </w:rPr>
+      </w:pPr>
+    </w:p>
+    <w:p>
+      <w:pPr>
+        <w:rPr>
+          <w:lang w:val="en-US"/>
+        </w:rPr>
+      </w:pPr>
+    </w:p>
+    <w:p>
+      <w:pPr>
+        <w:rPr>
+          <w:lang w:val="en-US"/>
+        </w:rPr>
+      </w:pPr>
+    </w:p>
+    <w:p>
+      <w:pPr>
+        <w:rPr>
+          <w:lang w:val="en-US"/>
+        </w:rPr>
+      </w:pPr>
+    </w:p>
+    <w:p>
+      <w:pPr>
+        <w:rPr>
+          <w:lang w:val="en-US"/>
+        </w:rPr>
+      </w:pPr>
+    </w:p>
+    <w:p>
+      <w:pPr>
+        <w:rPr>
+          <w:lang w:val="en-US"/>
+        </w:rPr>
+      </w:pPr>
+    </w:p>
+    <w:p>
+      <w:pPr>
+        <w:rPr>
+          <w:lang w:val="en-US"/>
+        </w:rPr>
+      </w:pPr>
+    </w:p>
+    <w:p>
+      <w:pPr>
+        <w:rPr>
+          <w:lang w:val="en-US"/>
+        </w:rPr>
+      </w:pPr>
+    </w:p>
+    <w:p>
+      <w:pPr>
+        <w:rPr>
+          <w:lang w:val="en-US"/>
+        </w:rPr>
+      </w:pPr>
+    </w:p>
+    <w:p>
+      <w:pPr>
+        <w:rPr>
+          <w:lang w:val="en-US"/>
+        </w:rPr>
+      </w:pPr>
+    </w:p>
+    <w:p>
+      <w:pPr>
+        <w:pStyle w:val="Heading1"/>
+        <w:rPr>
+          <w:sz w:val="48"/>
+          <w:szCs w:val="48"/>
+          <w:lang w:val="en-US"/>
+        </w:rPr>
+      </w:pPr>
+      <w:bookmarkStart w:id="9" w:name="_Toc100403951"/>
+      <w:r>
+        <w:rPr>
+          <w:sz w:val="48"/>
+          <w:szCs w:val="48"/>
+          <w:lang w:val="en-US"/>
+        </w:rPr>
+        <w:t>Conclusion</w:t>
+      </w:r>
+      <w:bookmarkEnd w:id="9"/>
+    </w:p>
+    <w:p>
+      <w:pPr>
+        <w:rPr>
+          <w:lang w:val="en-US"/>
+        </w:rPr>
+      </w:pPr>
+    </w:p>
+    <w:p>
+      <w:pPr>
+        <w:rPr>
+          <w:lang w:val="en-US"/>
+        </w:rPr>
+      </w:pPr>
+      <w:r>
+        <w:rPr>
+          <w:lang w:val="en-US"/>
+        </w:rPr>
+        <w:t>*</w:t>
+      </w:r>
+      <w:r>
+        <w:rPr>
+          <w:color w:val="FF0000"/>
+          <w:lang w:val="en-US"/>
+        </w:rPr>
+        <w:t>NOTE</w:t>
+      </w:r>
+      <w:r>
+        <w:rPr>
+          <w:lang w:val="en-US"/>
+        </w:rPr>
+        <w:t xml:space="preserve">* - </w:t>
+      </w:r>
+      <w:r>
+        <w:rPr>
+          <w:color w:val="FF0000"/>
+          <w:lang w:val="en-US"/>
+        </w:rPr>
+        <w:t>Minimum of two, maximum of four, paragraphs outlining the lessons learned during this project. Include how this topic could be included in the content for PHYS1521</w:t>
+      </w:r>
+      <w:r>
+        <w:rPr>
+          <w:lang w:val="en-US"/>
+        </w:rPr>
+        <w:t>*</w:t>
+      </w:r>
+      <w:r>
+        <w:rPr>
+          <w:color w:val="FF0000"/>
+          <w:lang w:val="en-US"/>
+        </w:rPr>
+        <w:t>NOTE</w:t>
+      </w:r>
+      <w:r>
+        <w:rPr>
+          <w:lang w:val="en-US"/>
+        </w:rPr>
+        <w:t>*</w:t>
+      </w:r>
+    </w:p>
+    <w:p>
+      <w:pPr>
+        <w:rPr>
+          <w:lang w:val="en-US"/>
+        </w:rPr>
+      </w:pPr>
+    </w:p>
+    <w:p>
+      <w:pPr>
+        <w:rPr>
+          <w:lang w:val="en-US"/>
+        </w:rPr>
+      </w:pPr>
+    </w:p>
+    <w:p>
+      <w:pPr>
+        <w:rPr>
+          <w:lang w:val="en-US"/>
+        </w:rPr>
+      </w:pPr>
+    </w:p>
+    <w:p>
+      <w:pPr>
+        <w:rPr>
+          <w:lang w:val="en-US"/>
+        </w:rPr>
+      </w:pPr>
+    </w:p>
+    <w:p>
+      <w:pPr>
+        <w:rPr>
+          <w:lang w:val="en-US"/>
+        </w:rPr>
+      </w:pPr>
+    </w:p>
+    <w:p>
+      <w:pPr>
+        <w:rPr>
+          <w:lang w:val="en-US"/>
+        </w:rPr>
+      </w:pPr>
+    </w:p>
+    <w:p>
+      <w:pPr>
+        <w:rPr>
+          <w:lang w:val="en-US"/>
+        </w:rPr>
+      </w:pPr>
+    </w:p>
+    <w:p>
+      <w:pPr>
+        <w:rPr>
+          <w:lang w:val="en-US"/>
+        </w:rPr>
+      </w:pPr>
+    </w:p>
+    <w:p>
+      <w:pPr>
+        <w:rPr>
+          <w:lang w:val="en-US"/>
+        </w:rPr>
+      </w:pPr>
+    </w:p>
+    <w:p>
+      <w:pPr>
+        <w:rPr>
+          <w:lang w:val="en-US"/>
+        </w:rPr>
+      </w:pPr>
+    </w:p>
+    <w:p>
+      <w:pPr>
+        <w:rPr>
+          <w:lang w:val="en-US"/>
+        </w:rPr>
+      </w:pPr>
+    </w:p>
+    <w:p>
+      <w:pPr>
+        <w:rPr>
+          <w:lang w:val="en-US"/>
+        </w:rPr>
+      </w:pPr>
+    </w:p>
+    <w:p>
+      <w:pPr>
+        <w:rPr>
+          <w:lang w:val="en-US"/>
+        </w:rPr>
+      </w:pPr>
+    </w:p>
+    <w:p>
+      <w:pPr>
+        <w:rPr>
+          <w:lang w:val="en-US"/>
+        </w:rPr>
+      </w:pPr>
+    </w:p>
+    <w:p>
+      <w:pPr>
+        <w:rPr>
+          <w:lang w:val="en-US"/>
+        </w:rPr>
+      </w:pPr>
+    </w:p>
+    <w:p>
+      <w:pPr>
+        <w:rPr>
+          <w:lang w:val="en-US"/>
+        </w:rPr>
+      </w:pPr>
+    </w:p>
+    <w:p>
+      <w:pPr>
+        <w:rPr>
+          <w:lang w:val="en-US"/>
+        </w:rPr>
+      </w:pPr>
+    </w:p>
+    <w:p>
+      <w:pPr>
+        <w:rPr>
+          <w:lang w:val="en-US"/>
+        </w:rPr>
+      </w:pPr>
+    </w:p>
+    <w:p>
+      <w:pPr>
+        <w:rPr>
+          <w:lang w:val="en-US"/>
+        </w:rPr>
+      </w:pPr>
+    </w:p>
+    <w:p>
+      <w:pPr>
+        <w:rPr>
+          <w:lang w:val="en-US"/>
+        </w:rPr>
+      </w:pPr>
+    </w:p>
+    <w:p>
+      <w:pPr>
+        <w:rPr>
+          <w:lang w:val="en-US"/>
+        </w:rPr>
+      </w:pPr>
+    </w:p>
+    <w:p>
+      <w:pPr>
+        <w:rPr>
+          <w:lang w:val="en-US"/>
+        </w:rPr>
+      </w:pPr>
+    </w:p>
+    <w:p>
+      <w:pPr>
+        <w:rPr>
+          <w:lang w:val="en-US"/>
+        </w:rPr>
+      </w:pPr>
+    </w:p>
+    <w:p>
+      <w:pPr>
+        <w:rPr>
+          <w:lang w:val="en-US"/>
+        </w:rPr>
+      </w:pPr>
+    </w:p>
+    <w:p>
+      <w:pPr>
+        <w:rPr>
+          <w:lang w:val="en-US"/>
+        </w:rPr>
+      </w:pPr>
+    </w:p>
+    <w:p>
+      <w:pPr>
+        <w:pStyle w:val="Heading1"/>
+        <w:rPr>
+          <w:sz w:val="48"/>
+          <w:szCs w:val="48"/>
+          <w:lang w:val="en-US"/>
+        </w:rPr>
+      </w:pPr>
+      <w:bookmarkStart w:id="10" w:name="_Toc100403952"/>
+      <w:r>
+        <w:rPr>
+          <w:sz w:val="48"/>
+          <w:szCs w:val="48"/>
+          <w:lang w:val="en-US"/>
+        </w:rPr>
+        <w:t>References</w:t>
+      </w:r>
+      <w:bookmarkEnd w:id="10"/>
+      <w:r>
+        <w:rPr>
+          <w:sz w:val="48"/>
+          <w:szCs w:val="48"/>
+          <w:lang w:val="en-US"/>
+        </w:rPr>
+        <w:t xml:space="preserve"> (Make APA Citations)</w:t>
+      </w:r>
+    </w:p>
+    <w:p>
+      <w:pPr>
+        <w:rPr>
+          <w:lang w:val="en-US"/>
+        </w:rPr>
+      </w:pPr>
+      <w:r>
+        <w:rPr>
+          <w:lang w:val="en-US"/>
+        </w:rPr>
+        <w:t>*</w:t>
+      </w:r>
+      <w:r>
+        <w:rPr>
+          <w:color w:val="FF0000"/>
+          <w:lang w:val="en-US"/>
+        </w:rPr>
+        <w:t>NOTE</w:t>
+      </w:r>
+      <w:r>
+        <w:rPr>
+          <w:lang w:val="en-US"/>
+        </w:rPr>
+        <w:t xml:space="preserve">* - </w:t>
+      </w:r>
+      <w:r>
+        <w:rPr>
+          <w:color w:val="FF0000"/>
+          <w:lang w:val="en-US"/>
+        </w:rPr>
+        <w:t>Minimum of three references. The references must exclude You Tube videos, blogs or forum posts. Wikipedia may be used, but there must be two other supported references. References must be cited using either APA or MLA report style both in the body of the report and in a references section (last page of the report)</w:t>
+      </w:r>
+      <w:r>
+        <w:rPr>
+          <w:color w:val="FF0000"/>
+          <w:lang w:val="en-US"/>
+        </w:rPr>
+        <w:t xml:space="preserve"> </w:t>
+      </w:r>
+      <w:r>
+        <w:rPr>
+          <w:lang w:val="en-US"/>
+        </w:rPr>
+        <w:t>*</w:t>
+      </w:r>
+      <w:r>
+        <w:rPr>
+          <w:color w:val="FF0000"/>
+          <w:lang w:val="en-US"/>
+        </w:rPr>
+        <w:t>NOTE</w:t>
+      </w:r>
+      <w:r>
+        <w:rPr>
+          <w:lang w:val="en-US"/>
+        </w:rPr>
+        <w:t>*</w:t>
+      </w:r>
+    </w:p>
+    <w:p>
+      <w:pPr>
+        <w:rPr>
+          <w:lang w:val="en-US"/>
+        </w:rPr>
+      </w:pPr>
+    </w:p>
+    <w:p>
+      <w:pPr>
+        <w:rPr>
+          <w:lang w:val="en-US"/>
+        </w:rPr>
+      </w:pPr>
+    </w:p>
+    <w:p>
+      <w:pPr>
         <w:rPr>
           <w:sz w:val="36"/>
           <w:szCs w:val="36"/>
           <w:lang w:val="en-US"/>
         </w:rPr>
       </w:pPr>
-      <w:r>
-        <w:rPr>
-          <w:sz w:val="36"/>
-          <w:szCs w:val="36"/>
-          <w:lang w:val="en-US"/>
-        </w:rPr>
-        <w:t>Complex Numbers and the Complex Plane</w:t>
-      </w:r>
-    </w:p>
-    <w:p>
-      <w:pPr>
-        <w:rPr>
-          <w:lang w:val="en-US"/>
-        </w:rPr>
-      </w:pPr>
-    </w:p>
-    <w:p>
-      <w:pPr>
-        <w:rPr>
-          <w:lang w:val="en-US"/>
-        </w:rPr>
-      </w:pPr>
-    </w:p>
-    <w:p>
-      <w:pPr>
-        <w:pStyle w:val="Heading3"/>
-        <w:rPr>
-          <w:sz w:val="36"/>
-          <w:szCs w:val="36"/>
-          <w:lang w:val="en-US"/>
-        </w:rPr>
-      </w:pPr>
-      <w:r>
-        <w:rPr>
-          <w:sz w:val="36"/>
-          <w:szCs w:val="36"/>
-          <w:lang w:val="en-US"/>
-        </w:rPr>
-        <w:t>Quaternions</w:t>
-      </w:r>
-      <w:r>
-        <w:rPr>
-          <w:sz w:val="36"/>
-          <w:szCs w:val="36"/>
-          <w:lang w:val="en-US"/>
-        </w:rPr>
-        <w:t xml:space="preserve"> are 4D numbers</w:t>
-      </w:r>
-    </w:p>
-    <w:p>
-      <w:pPr>
-        <w:rPr>
-          <w:lang w:val="en-US"/>
-        </w:rPr>
-      </w:pPr>
-    </w:p>
-    <w:p>
-      <w:pPr>
-        <w:rPr>
-          <w:lang w:val="en-US"/>
-        </w:rPr>
-      </w:pPr>
-    </w:p>
-    <w:p>
-      <w:pPr>
-        <w:rPr>
-          <w:lang w:val="en-US"/>
-        </w:rPr>
-      </w:pPr>
-    </w:p>
-    <w:p>
-      <w:pPr>
-        <w:rPr>
-          <w:lang w:val="en-US"/>
-        </w:rPr>
-      </w:pPr>
-    </w:p>
-    <w:p>
-      <w:pPr>
-        <w:rPr>
-          <w:lang w:val="en-US"/>
-        </w:rPr>
-      </w:pPr>
-    </w:p>
-    <w:p>
-      <w:pPr>
-        <w:rPr>
-          <w:lang w:val="en-US"/>
-        </w:rPr>
-      </w:pPr>
-    </w:p>
-    <w:p>
-      <w:pPr>
-        <w:rPr>
-          <w:lang w:val="en-US"/>
-        </w:rPr>
-      </w:pPr>
-    </w:p>
-    <w:p>
-      <w:pPr>
-        <w:rPr>
-          <w:lang w:val="en-US"/>
-        </w:rPr>
-      </w:pPr>
-    </w:p>
-    <w:p>
-      <w:pPr>
-        <w:rPr>
-          <w:lang w:val="en-US"/>
-        </w:rPr>
-      </w:pPr>
-    </w:p>
-    <w:p>
-      <w:pPr>
-        <w:rPr>
-          <w:lang w:val="en-US"/>
-        </w:rPr>
-      </w:pPr>
-    </w:p>
-    <w:p>
-      <w:pPr>
-        <w:rPr>
-          <w:lang w:val="en-US"/>
-        </w:rPr>
-      </w:pPr>
-    </w:p>
-    <w:p>
-      <w:pPr>
-        <w:rPr>
-          <w:lang w:val="en-US"/>
-        </w:rPr>
-      </w:pPr>
-    </w:p>
-    <w:p>
-      <w:pPr>
-        <w:rPr>
-          <w:lang w:val="en-US"/>
-        </w:rPr>
-      </w:pPr>
-    </w:p>
-    <w:p>
-      <w:pPr>
-        <w:rPr>
-          <w:lang w:val="en-US"/>
-        </w:rPr>
-      </w:pPr>
-    </w:p>
-    <w:p>
-      <w:pPr>
-        <w:rPr>
-          <w:lang w:val="en-US"/>
-        </w:rPr>
-      </w:pPr>
-    </w:p>
-    <w:p>
-      <w:pPr>
-        <w:rPr>
-          <w:lang w:val="en-US"/>
-        </w:rPr>
-      </w:pPr>
-    </w:p>
-    <w:p>
-      <w:pPr>
-        <w:rPr>
-          <w:lang w:val="en-US"/>
-        </w:rPr>
-      </w:pPr>
-    </w:p>
-    <w:p>
-      <w:pPr>
-        <w:pStyle w:val="Heading1"/>
-        <w:rPr>
-          <w:sz w:val="48"/>
-          <w:szCs w:val="48"/>
-          <w:lang w:val="en-US"/>
-        </w:rPr>
-      </w:pPr>
-      <w:bookmarkStart w:id="6" w:name="_Toc100403948"/>
-      <w:r>
-        <w:rPr>
-          <w:sz w:val="48"/>
-          <w:szCs w:val="48"/>
-          <w:lang w:val="en-US"/>
-        </w:rPr>
-        <w:t>Projectile Motion i</w:t>
-      </w:r>
-      <w:r>
-        <w:rPr>
-          <w:sz w:val="48"/>
-          <w:szCs w:val="48"/>
-          <w:lang w:val="en-US"/>
-        </w:rPr>
-        <w:t>n</w:t>
-      </w:r>
-      <w:r>
-        <w:rPr>
-          <w:sz w:val="48"/>
-          <w:szCs w:val="48"/>
-          <w:lang w:val="en-US"/>
-        </w:rPr>
-        <w:t xml:space="preserve"> 3 Dimensions</w:t>
-      </w:r>
-      <w:bookmarkEnd w:id="6"/>
-    </w:p>
-    <w:p>
-      <w:pPr>
-        <w:rPr>
-          <w:lang w:val="en-US"/>
-        </w:rPr>
-      </w:pPr>
-      <w:r>
-        <w:rPr>
-          <w:lang w:val="en-US"/>
-        </w:rPr>
-        <w:t>*</w:t>
-      </w:r>
-      <w:r>
-        <w:rPr>
-          <w:color w:val="FF0000"/>
-          <w:lang w:val="en-US"/>
-        </w:rPr>
-        <w:t>NOTE</w:t>
-      </w:r>
-      <w:r>
-        <w:rPr>
-          <w:lang w:val="en-US"/>
-        </w:rPr>
-        <w:t xml:space="preserve">* - </w:t>
-      </w:r>
-      <w:r>
-        <w:rPr>
-          <w:color w:val="FF0000"/>
-          <w:lang w:val="en-US"/>
-        </w:rPr>
-        <w:t>Minimum of two sections outlining the details of the topic chosen. The sections must include cited research</w:t>
-      </w:r>
-      <w:r>
-        <w:rPr>
-          <w:color w:val="FF0000"/>
-          <w:lang w:val="en-US"/>
-        </w:rPr>
-        <w:t xml:space="preserve"> </w:t>
-      </w:r>
-      <w:r>
-        <w:rPr>
-          <w:lang w:val="en-US"/>
-        </w:rPr>
-        <w:t>*</w:t>
-      </w:r>
-      <w:r>
-        <w:rPr>
-          <w:color w:val="FF0000"/>
-          <w:lang w:val="en-US"/>
-        </w:rPr>
-        <w:t>NOTE</w:t>
-      </w:r>
-      <w:r>
-        <w:rPr>
-          <w:lang w:val="en-US"/>
-        </w:rPr>
-        <w:t>*</w:t>
-      </w:r>
-    </w:p>
-    <w:p>
-      <w:pPr>
-        <w:rPr>
-          <w:lang w:val="en-US"/>
-        </w:rPr>
-      </w:pPr>
-    </w:p>
-    <w:p>
-      <w:pPr>
-        <w:pStyle w:val="Heading2"/>
-        <w:rPr>
-          <w:sz w:val="40"/>
-          <w:szCs w:val="40"/>
-          <w:lang w:val="en-US"/>
-        </w:rPr>
-      </w:pPr>
-      <w:bookmarkStart w:id="7" w:name="_Toc100403949"/>
-      <w:r>
-        <w:rPr>
-          <w:sz w:val="40"/>
-          <w:szCs w:val="40"/>
-          <w:lang w:val="en-US"/>
-        </w:rPr>
-        <w:t>Vector Math</w:t>
-      </w:r>
-      <w:bookmarkEnd w:id="7"/>
-    </w:p>
-    <w:p>
-      <w:pPr>
-        <w:rPr>
-          <w:lang w:val="en-US"/>
-        </w:rPr>
-      </w:pPr>
-    </w:p>
-    <w:p>
-      <w:pPr>
-        <w:rPr>
-          <w:lang w:val="en-US"/>
-        </w:rPr>
-      </w:pPr>
-    </w:p>
-    <w:p>
-      <w:pPr>
-        <w:rPr>
-          <w:lang w:val="en-US"/>
-        </w:rPr>
-      </w:pPr>
-    </w:p>
-    <w:p>
-      <w:pPr>
-        <w:pStyle w:val="Heading2"/>
-        <w:rPr>
-          <w:sz w:val="40"/>
-          <w:szCs w:val="40"/>
-          <w:lang w:val="en-US"/>
-        </w:rPr>
-      </w:pPr>
-      <w:bookmarkStart w:id="8" w:name="_Toc100403950"/>
-      <w:r>
-        <w:rPr>
-          <w:sz w:val="40"/>
-          <w:szCs w:val="40"/>
-          <w:lang w:val="en-US"/>
-        </w:rPr>
-        <w:t xml:space="preserve">Applying Vector </w:t>
-      </w:r>
-      <w:r>
-        <w:rPr>
-          <w:sz w:val="40"/>
-          <w:szCs w:val="40"/>
-          <w:lang w:val="en-US"/>
-        </w:rPr>
-        <w:t>M</w:t>
-      </w:r>
-      <w:r>
-        <w:rPr>
-          <w:sz w:val="40"/>
-          <w:szCs w:val="40"/>
-          <w:lang w:val="en-US"/>
-        </w:rPr>
-        <w:t xml:space="preserve">ath to </w:t>
-      </w:r>
-      <w:r>
-        <w:rPr>
-          <w:sz w:val="40"/>
-          <w:szCs w:val="40"/>
-          <w:lang w:val="en-US"/>
-        </w:rPr>
-        <w:t>3D scenarios</w:t>
-      </w:r>
-      <w:bookmarkEnd w:id="8"/>
-    </w:p>
-    <w:p>
-      <w:pPr>
-        <w:rPr>
-          <w:lang w:val="en-US"/>
-        </w:rPr>
-      </w:pPr>
-    </w:p>
-    <w:p>
-      <w:pPr>
-        <w:rPr>
-          <w:lang w:val="en-US"/>
-        </w:rPr>
-      </w:pPr>
-      <w:r>
-        <w:rPr>
-          <w:lang w:val="en-US"/>
-        </w:rPr>
-        <w:t>*</w:t>
-      </w:r>
-      <w:r>
-        <w:rPr>
-          <w:color w:val="FF0000"/>
-          <w:lang w:val="en-US"/>
-        </w:rPr>
-        <w:t>NOTE</w:t>
-      </w:r>
-      <w:r>
-        <w:rPr>
-          <w:lang w:val="en-US"/>
-        </w:rPr>
-        <w:t xml:space="preserve">* - </w:t>
-      </w:r>
-      <w:r>
-        <w:rPr>
-          <w:color w:val="FF0000"/>
-          <w:lang w:val="en-US"/>
-        </w:rPr>
-        <w:t>Minimum of two fully explained examples showing detailed steps from initial values to final answer</w:t>
-      </w:r>
-      <w:r>
-        <w:rPr>
-          <w:color w:val="FF0000"/>
-          <w:lang w:val="en-US"/>
-        </w:rPr>
-        <w:t xml:space="preserve"> </w:t>
-      </w:r>
-      <w:r>
-        <w:rPr>
-          <w:lang w:val="en-US"/>
-        </w:rPr>
-        <w:t>*</w:t>
-      </w:r>
-      <w:r>
-        <w:rPr>
-          <w:color w:val="FF0000"/>
-          <w:lang w:val="en-US"/>
-        </w:rPr>
-        <w:t>NOTE</w:t>
-      </w:r>
-      <w:r>
-        <w:rPr>
-          <w:lang w:val="en-US"/>
-        </w:rPr>
-        <w:t>*</w:t>
-      </w:r>
-    </w:p>
-    <w:p>
-      <w:pPr>
-        <w:rPr>
-          <w:lang w:val="en-US"/>
-        </w:rPr>
-      </w:pPr>
-    </w:p>
-    <w:p>
-      <w:pPr>
-        <w:rPr>
-          <w:lang w:val="en-US"/>
-        </w:rPr>
-      </w:pPr>
-    </w:p>
-    <w:p>
-      <w:pPr>
-        <w:rPr>
-          <w:lang w:val="en-US"/>
-        </w:rPr>
-      </w:pPr>
-    </w:p>
-    <w:p>
-      <w:pPr>
-        <w:rPr>
-          <w:lang w:val="en-US"/>
-        </w:rPr>
-      </w:pPr>
-    </w:p>
-    <w:p>
-      <w:pPr>
-        <w:rPr>
-          <w:lang w:val="en-US"/>
-        </w:rPr>
-      </w:pPr>
-    </w:p>
-    <w:p>
-      <w:pPr>
-        <w:rPr>
-          <w:lang w:val="en-US"/>
-        </w:rPr>
-      </w:pPr>
-    </w:p>
-    <w:p>
-      <w:pPr>
-        <w:rPr>
-          <w:lang w:val="en-US"/>
-        </w:rPr>
-      </w:pPr>
-    </w:p>
-    <w:p>
-      <w:pPr>
-        <w:rPr>
-          <w:lang w:val="en-US"/>
-        </w:rPr>
-      </w:pPr>
-    </w:p>
-    <w:p>
-      <w:pPr>
-        <w:rPr>
-          <w:lang w:val="en-US"/>
-        </w:rPr>
-      </w:pPr>
-    </w:p>
-    <w:p>
-      <w:pPr>
-        <w:rPr>
-          <w:lang w:val="en-US"/>
-        </w:rPr>
-      </w:pPr>
-    </w:p>
-    <w:p>
-      <w:pPr>
-        <w:rPr>
-          <w:lang w:val="en-US"/>
-        </w:rPr>
-      </w:pPr>
-    </w:p>
-    <w:p>
-      <w:pPr>
-        <w:rPr>
-          <w:lang w:val="en-US"/>
-        </w:rPr>
-      </w:pPr>
-    </w:p>
-    <w:p>
-      <w:pPr>
-        <w:rPr>
-          <w:lang w:val="en-US"/>
-        </w:rPr>
-      </w:pPr>
-    </w:p>
-    <w:p>
-      <w:pPr>
-        <w:rPr>
-          <w:lang w:val="en-US"/>
-        </w:rPr>
-      </w:pPr>
-    </w:p>
-    <w:p>
-      <w:pPr>
-        <w:rPr>
-          <w:lang w:val="en-US"/>
-        </w:rPr>
-      </w:pPr>
-    </w:p>
-    <w:p>
-      <w:pPr>
-        <w:rPr>
-          <w:lang w:val="en-US"/>
-        </w:rPr>
-      </w:pPr>
-    </w:p>
-    <w:p>
-      <w:pPr>
-        <w:rPr>
-          <w:lang w:val="en-US"/>
-        </w:rPr>
-      </w:pPr>
-    </w:p>
-    <w:p>
-      <w:pPr>
-        <w:rPr>
-          <w:lang w:val="en-US"/>
-        </w:rPr>
-      </w:pPr>
-    </w:p>
-    <w:p>
-      <w:pPr>
-        <w:rPr>
-          <w:lang w:val="en-US"/>
-        </w:rPr>
-      </w:pPr>
-    </w:p>
-    <w:p>
-      <w:pPr>
-        <w:pStyle w:val="Heading1"/>
-        <w:rPr>
-          <w:sz w:val="48"/>
-          <w:szCs w:val="48"/>
-          <w:lang w:val="en-US"/>
-        </w:rPr>
-      </w:pPr>
-      <w:bookmarkStart w:id="9" w:name="_Toc100403951"/>
-      <w:r>
-        <w:rPr>
-          <w:sz w:val="48"/>
-          <w:szCs w:val="48"/>
-          <w:lang w:val="en-US"/>
-        </w:rPr>
-        <w:t>Conclusion</w:t>
-      </w:r>
-      <w:bookmarkEnd w:id="9"/>
-    </w:p>
-    <w:p>
-      <w:pPr>
-        <w:rPr>
-          <w:lang w:val="en-US"/>
-        </w:rPr>
-      </w:pPr>
-    </w:p>
-    <w:p>
-      <w:pPr>
-        <w:rPr>
-          <w:lang w:val="en-US"/>
-        </w:rPr>
-      </w:pPr>
-      <w:r>
-        <w:rPr>
-          <w:lang w:val="en-US"/>
-        </w:rPr>
-        <w:t>*</w:t>
-      </w:r>
-      <w:r>
-        <w:rPr>
-          <w:color w:val="FF0000"/>
-          <w:lang w:val="en-US"/>
-        </w:rPr>
-        <w:t>NOTE</w:t>
-      </w:r>
-      <w:r>
-        <w:rPr>
-          <w:lang w:val="en-US"/>
-        </w:rPr>
-        <w:t xml:space="preserve">* - </w:t>
-      </w:r>
-      <w:r>
-        <w:rPr>
-          <w:color w:val="FF0000"/>
-          <w:lang w:val="en-US"/>
-        </w:rPr>
-        <w:t>Minimum of two, maximum of four, paragraphs outlining the lessons learned during this project. Include how this topic could be included in the content for PHYS1521</w:t>
-      </w:r>
-      <w:r>
-        <w:rPr>
-          <w:lang w:val="en-US"/>
-        </w:rPr>
-        <w:t>*</w:t>
-      </w:r>
-      <w:r>
-        <w:rPr>
-          <w:color w:val="FF0000"/>
-          <w:lang w:val="en-US"/>
-        </w:rPr>
-        <w:t>NOTE</w:t>
-      </w:r>
-      <w:r>
-        <w:rPr>
-          <w:lang w:val="en-US"/>
-        </w:rPr>
-        <w:t>*</w:t>
-      </w:r>
-    </w:p>
-    <w:p>
-      <w:pPr>
-        <w:rPr>
-          <w:lang w:val="en-US"/>
-        </w:rPr>
-      </w:pPr>
-    </w:p>
-    <w:p>
-      <w:pPr>
-        <w:rPr>
-          <w:lang w:val="en-US"/>
-        </w:rPr>
-      </w:pPr>
-    </w:p>
-    <w:p>
-      <w:pPr>
-        <w:rPr>
-          <w:lang w:val="en-US"/>
-        </w:rPr>
-      </w:pPr>
-    </w:p>
-    <w:p>
-      <w:pPr>
-        <w:rPr>
-          <w:lang w:val="en-US"/>
-        </w:rPr>
-      </w:pPr>
-    </w:p>
-    <w:p>
-      <w:pPr>
-        <w:rPr>
-          <w:lang w:val="en-US"/>
-        </w:rPr>
-      </w:pPr>
-    </w:p>
-    <w:p>
-      <w:pPr>
-        <w:rPr>
-          <w:lang w:val="en-US"/>
-        </w:rPr>
-      </w:pPr>
-    </w:p>
-    <w:p>
-      <w:pPr>
-        <w:rPr>
-          <w:lang w:val="en-US"/>
-        </w:rPr>
-      </w:pPr>
-    </w:p>
-    <w:p>
-      <w:pPr>
-        <w:rPr>
-          <w:lang w:val="en-US"/>
-        </w:rPr>
-      </w:pPr>
-    </w:p>
-    <w:p>
-      <w:pPr>
-        <w:rPr>
-          <w:lang w:val="en-US"/>
-        </w:rPr>
-      </w:pPr>
-    </w:p>
-    <w:p>
-      <w:pPr>
-        <w:rPr>
-          <w:lang w:val="en-US"/>
-        </w:rPr>
-      </w:pPr>
-    </w:p>
-    <w:p>
-      <w:pPr>
-        <w:rPr>
-          <w:lang w:val="en-US"/>
-        </w:rPr>
-      </w:pPr>
-    </w:p>
-    <w:p>
-      <w:pPr>
-        <w:rPr>
-          <w:lang w:val="en-US"/>
-        </w:rPr>
-      </w:pPr>
-    </w:p>
-    <w:p>
-      <w:pPr>
-        <w:rPr>
-          <w:lang w:val="en-US"/>
-        </w:rPr>
-      </w:pPr>
-    </w:p>
-    <w:p>
-      <w:pPr>
-        <w:rPr>
-          <w:lang w:val="en-US"/>
-        </w:rPr>
-      </w:pPr>
-    </w:p>
-    <w:p>
-      <w:pPr>
-        <w:rPr>
-          <w:lang w:val="en-US"/>
-        </w:rPr>
-      </w:pPr>
-    </w:p>
-    <w:p>
-      <w:pPr>
-        <w:rPr>
-          <w:lang w:val="en-US"/>
-        </w:rPr>
-      </w:pPr>
-    </w:p>
-    <w:p>
-      <w:pPr>
-        <w:rPr>
-          <w:lang w:val="en-US"/>
-        </w:rPr>
-      </w:pPr>
-    </w:p>
-    <w:p>
-      <w:pPr>
-        <w:rPr>
-          <w:lang w:val="en-US"/>
-        </w:rPr>
-      </w:pPr>
-    </w:p>
-    <w:p>
-      <w:pPr>
-        <w:rPr>
-          <w:lang w:val="en-US"/>
-        </w:rPr>
-      </w:pPr>
-    </w:p>
-    <w:p>
-      <w:pPr>
-        <w:rPr>
-          <w:lang w:val="en-US"/>
-        </w:rPr>
-      </w:pPr>
-    </w:p>
-    <w:p>
-      <w:pPr>
-        <w:rPr>
-          <w:lang w:val="en-US"/>
-        </w:rPr>
-      </w:pPr>
-    </w:p>
-    <w:p>
-      <w:pPr>
-        <w:rPr>
-          <w:lang w:val="en-US"/>
-        </w:rPr>
-      </w:pPr>
-    </w:p>
-    <w:p>
-      <w:pPr>
-        <w:rPr>
-          <w:lang w:val="en-US"/>
-        </w:rPr>
-      </w:pPr>
-    </w:p>
-    <w:p>
-      <w:pPr>
-        <w:rPr>
-          <w:lang w:val="en-US"/>
-        </w:rPr>
-      </w:pPr>
-    </w:p>
-    <w:p>
-      <w:pPr>
-        <w:rPr>
-          <w:lang w:val="en-US"/>
-        </w:rPr>
-      </w:pPr>
-    </w:p>
-    <w:p>
-      <w:pPr>
-        <w:pStyle w:val="Heading1"/>
-        <w:rPr>
-          <w:sz w:val="48"/>
-          <w:szCs w:val="48"/>
-          <w:lang w:val="en-US"/>
-        </w:rPr>
-      </w:pPr>
-      <w:bookmarkStart w:id="10" w:name="_Toc100403952"/>
-      <w:r>
-        <w:rPr>
-          <w:sz w:val="48"/>
-          <w:szCs w:val="48"/>
-          <w:lang w:val="en-US"/>
-        </w:rPr>
-        <w:t>References</w:t>
-      </w:r>
-      <w:bookmarkEnd w:id="10"/>
-      <w:r>
-        <w:rPr>
-          <w:sz w:val="48"/>
-          <w:szCs w:val="48"/>
-          <w:lang w:val="en-US"/>
-        </w:rPr>
-        <w:t xml:space="preserve"> (Make APA Citations)</w:t>
-      </w:r>
-    </w:p>
-    <w:p>
-      <w:pPr>
-        <w:rPr>
-          <w:lang w:val="en-US"/>
-        </w:rPr>
-      </w:pPr>
-      <w:r>
-        <w:rPr>
-          <w:lang w:val="en-US"/>
-        </w:rPr>
-        <w:t>*</w:t>
-      </w:r>
-      <w:r>
-        <w:rPr>
-          <w:color w:val="FF0000"/>
-          <w:lang w:val="en-US"/>
-        </w:rPr>
-        <w:t>NOTE</w:t>
-      </w:r>
-      <w:r>
-        <w:rPr>
-          <w:lang w:val="en-US"/>
-        </w:rPr>
-        <w:t xml:space="preserve">* - </w:t>
-      </w:r>
-      <w:r>
-        <w:rPr>
-          <w:color w:val="FF0000"/>
-          <w:lang w:val="en-US"/>
-        </w:rPr>
-        <w:t xml:space="preserve">Minimum of three references. The references must exclude You Tube videos, </w:t>
-      </w:r>
-      <w:proofErr w:type="gramStart"/>
-      <w:r>
-        <w:rPr>
-          <w:color w:val="FF0000"/>
-          <w:lang w:val="en-US"/>
-        </w:rPr>
-        <w:t>blogs</w:t>
-      </w:r>
-      <w:proofErr w:type="gramEnd"/>
-      <w:r>
-        <w:rPr>
-          <w:color w:val="FF0000"/>
-          <w:lang w:val="en-US"/>
-        </w:rPr>
-        <w:t xml:space="preserve"> or forum posts. Wikipedia may be used, but there must be two other supported references. References must be cited using either APA or MLA report style both in the body of the report and in a references section (last page of the report)</w:t>
-      </w:r>
-      <w:r>
-        <w:rPr>
-          <w:color w:val="FF0000"/>
-          <w:lang w:val="en-US"/>
-        </w:rPr>
-        <w:t xml:space="preserve"> </w:t>
-      </w:r>
-      <w:r>
-        <w:rPr>
-          <w:lang w:val="en-US"/>
-        </w:rPr>
-        <w:t>*</w:t>
-      </w:r>
-      <w:r>
-        <w:rPr>
-          <w:color w:val="FF0000"/>
-          <w:lang w:val="en-US"/>
-        </w:rPr>
-        <w:t>NOTE</w:t>
-      </w:r>
-      <w:r>
-        <w:rPr>
-          <w:lang w:val="en-US"/>
-        </w:rPr>
-        <w:t>*</w:t>
-      </w:r>
-    </w:p>
-    <w:p>
-      <w:pPr>
-        <w:rPr>
-          <w:lang w:val="en-US"/>
-        </w:rPr>
-      </w:pPr>
-    </w:p>
-    <w:p>
-      <w:pPr>
-        <w:rPr>
-          <w:lang w:val="en-US"/>
-        </w:rPr>
-      </w:pPr>
-    </w:p>
-    <w:p>
-      <w:pPr>
-        <w:rPr>
-          <w:sz w:val="36"/>
-          <w:szCs w:val="36"/>
-          <w:lang w:val="en-US"/>
-        </w:rPr>
-      </w:pPr>
-      <w:hyperlink r:id="rId7" w:history="1">
+      <w:hyperlink r:id="rId8" w:history="1">
         <w:r>
           <w:rPr>
             <w:rStyle w:val="Hyperlink"/>
@@ -3181,7 +3189,7 @@
           <w:lang w:val="en-US"/>
         </w:rPr>
       </w:pPr>
-      <w:hyperlink r:id="rId8" w:history="1">
+      <w:hyperlink r:id="rId9" w:history="1">
         <w:r>
           <w:rPr>
             <w:rStyle w:val="Hyperlink"/>
@@ -3219,7 +3227,7 @@
           <w:lang w:val="en-US"/>
         </w:rPr>
       </w:pPr>
-      <w:hyperlink r:id="rId9" w:history="1">
+      <w:hyperlink r:id="rId10" w:history="1">
         <w:r>
           <w:rPr>
             <w:rStyle w:val="Hyperlink"/>
@@ -3248,7 +3256,7 @@
           <w:lang w:val="en-US"/>
         </w:rPr>
       </w:pPr>
-      <w:hyperlink r:id="rId10" w:history="1">
+      <w:hyperlink r:id="rId11" w:history="1">
         <w:r>
           <w:rPr>
             <w:rStyle w:val="Hyperlink"/>
@@ -3277,7 +3285,7 @@
           <w:lang w:val="en-US"/>
         </w:rPr>
       </w:pPr>
-      <w:hyperlink r:id="rId11" w:history="1">
+      <w:hyperlink r:id="rId12" w:history="1">
         <w:r>
           <w:rPr>
             <w:rStyle w:val="Hyperlink"/>
@@ -3299,7 +3307,7 @@
       </w:pPr>
     </w:p>
     <w:sectPr>
-      <w:footerReference w:type="default" r:id="rId12"/>
+      <w:footerReference w:type="default" r:id="rId13"/>
       <w:pgSz w:w="12240" w:h="15840"/>
       <w:pgMar w:top="1440" w:right="1440" w:bottom="1440" w:left="1440" w:header="708" w:footer="708" w:gutter="0"/>
       <w:cols w:space="708"/>
@@ -4115,6 +4123,47 @@
       <w:color w:val="1F3763" w:themeColor="accent1" w:themeShade="7F"/>
     </w:rPr>
   </w:style>
+  <w:style w:type="paragraph" w:styleId="ListParagraph">
+    <w:name w:val="List Paragraph"/>
+    <w:basedOn w:val="Normal"/>
+    <w:uiPriority w:val="34"/>
+    <w:qFormat/>
+    <w:rsid w:val="00194D9E"/>
+    <w:pPr>
+      <w:ind w:left="720"/>
+      <w:contextualSpacing/>
+    </w:pPr>
+  </w:style>
+  <w:style w:type="paragraph" w:styleId="Caption">
+    <w:name w:val="caption"/>
+    <w:basedOn w:val="Normal"/>
+    <w:next w:val="Normal"/>
+    <w:uiPriority w:val="35"/>
+    <w:unhideWhenUsed/>
+    <w:qFormat/>
+    <w:rsid w:val="00194D9E"/>
+    <w:pPr>
+      <w:spacing w:after="200" w:line="240" w:lineRule="auto"/>
+    </w:pPr>
+    <w:rPr>
+      <w:i/>
+      <w:iCs/>
+      <w:color w:val="44546A" w:themeColor="text2"/>
+      <w:sz w:val="18"/>
+      <w:szCs w:val="18"/>
+    </w:rPr>
+  </w:style>
+  <w:style w:type="paragraph" w:styleId="TableofFigures">
+    <w:name w:val="table of figures"/>
+    <w:basedOn w:val="Normal"/>
+    <w:next w:val="Normal"/>
+    <w:uiPriority w:val="99"/>
+    <w:unhideWhenUsed/>
+    <w:rsid w:val="00194D9E"/>
+    <w:pPr>
+      <w:spacing w:after="0"/>
+    </w:pPr>
+  </w:style>
 </w:styles>
 </file>
 

</xml_diff>

<commit_message>
finished the cannon. the projectiles always hit there target. the rotations seem to be working, but may still be off.
</commit_message>
<xml_diff>
--- a/Assets/Phys1521-Project-Report.docx
+++ b/Assets/Phys1521-Project-Report.docx
@@ -3280,6 +3280,7 @@
     <w:p>
       <w:pPr>
         <w:rPr>
+          <w:rStyle w:val="Hyperlink"/>
           <w:sz w:val="36"/>
           <w:szCs w:val="36"/>
           <w:lang w:val="en-US"/>
@@ -3305,9 +3306,38 @@
           <w:lang w:val="en-US"/>
         </w:rPr>
       </w:pPr>
+      <w:hyperlink r:id="rId13" w:history="1">
+        <w:r>
+          <w:rPr>
+            <w:rStyle w:val="Hyperlink"/>
+            <w:sz w:val="36"/>
+            <w:szCs w:val="36"/>
+            <w:lang w:val="en-US"/>
+          </w:rPr>
+          <w:t>https://danceswithcode.net/engineeringnotes/quaternions/quaternions.html</w:t>
+        </w:r>
+      </w:hyperlink>
+    </w:p>
+    <w:p>
+      <w:pPr>
+        <w:rPr>
+          <w:sz w:val="36"/>
+          <w:szCs w:val="36"/>
+          <w:lang w:val="en-US"/>
+        </w:rPr>
+      </w:pPr>
+    </w:p>
+    <w:p>
+      <w:pPr>
+        <w:rPr>
+          <w:sz w:val="36"/>
+          <w:szCs w:val="36"/>
+          <w:lang w:val="en-US"/>
+        </w:rPr>
+      </w:pPr>
     </w:p>
     <w:sectPr>
-      <w:footerReference w:type="default" r:id="rId13"/>
+      <w:footerReference w:type="default" r:id="rId14"/>
       <w:pgSz w:w="12240" w:h="15840"/>
       <w:pgMar w:top="1440" w:right="1440" w:bottom="1440" w:left="1440" w:header="708" w:footer="708" w:gutter="0"/>
       <w:cols w:space="708"/>

</xml_diff>